<commit_message>
Modifications documentation technique et documentation simple routeur
</commit_message>
<xml_diff>
--- a/Documentations/Documentation_SimpleRouter.docx
+++ b/Documentations/Documentation_SimpleRouter.docx
@@ -2798,25 +2798,12 @@
         </w:rPr>
         <w:t> »</w:t>
       </w:r>
-    </w:p>
-    <w:p>
-      <w:pPr>
-        <w:rPr>
-          <w:rFonts w:ascii="Arial" w:eastAsiaTheme="majorEastAsia" w:hAnsi="Arial" w:cs="Arial"/>
-          <w:spacing w:val="-10"/>
-          <w:kern w:val="28"/>
-          <w:sz w:val="56"/>
-          <w:szCs w:val="56"/>
-          <w:lang w:val="en-US"/>
-        </w:rPr>
-      </w:pPr>
       <w:bookmarkStart w:id="10" w:name="_Toc131579627"/>
       <w:r>
         <w:rPr>
           <w:rFonts w:cs="Arial"/>
           <w:lang w:val="en-US"/>
         </w:rPr>
-        <w:lastRenderedPageBreak/>
         <w:br w:type="page"/>
       </w:r>
     </w:p>
@@ -2825,13 +2812,11 @@
         <w:pStyle w:val="Titre"/>
         <w:rPr>
           <w:rFonts w:cs="Arial"/>
-          <w:lang w:val="en-US"/>
         </w:rPr>
       </w:pPr>
       <w:r>
         <w:rPr>
           <w:rFonts w:cs="Arial"/>
-          <w:lang w:val="en-US"/>
         </w:rPr>
         <w:lastRenderedPageBreak/>
         <w:t>Modifications</w:t>
@@ -2844,22 +2829,15 @@
           <w:rFonts w:ascii="Arial" w:eastAsia="Arial" w:hAnsi="Arial" w:cs="Arial"/>
           <w:sz w:val="24"/>
           <w:szCs w:val="24"/>
-          <w:lang w:val="en-US"/>
         </w:rPr>
       </w:pPr>
     </w:p>
     <w:p>
       <w:pPr>
         <w:pStyle w:val="Sous-titre"/>
-        <w:rPr>
-          <w:lang w:val="en-US"/>
-        </w:rPr>
       </w:pPr>
       <w:bookmarkStart w:id="11" w:name="_Toc131579628"/>
       <w:r>
-        <w:rPr>
-          <w:lang w:val="en-US"/>
-        </w:rPr>
         <w:t>autoload-psr4.php</w:t>
       </w:r>
       <w:bookmarkEnd w:id="11"/>
@@ -8086,28 +8064,28 @@
 </file>
 
 <file path=customXml/item1.xml><?xml version="1.0" encoding="utf-8"?>
+<b:Sources xmlns:b="http://schemas.openxmlformats.org/officeDocument/2006/bibliography" xmlns="http://schemas.openxmlformats.org/officeDocument/2006/bibliography" SelectedStyle="\APASixthEditionOfficeOnline.xsl" StyleName="APA" Version="6"/>
+</file>
+
+<file path=customXml/item2.xml><?xml version="1.0" encoding="utf-8"?>
 <go:gDocsCustomXmlDataStorage xmlns:go="http://customooxmlschemas.google.com/" xmlns:r="http://schemas.openxmlformats.org/officeDocument/2006/relationships" uri="GoogleDocsCustomDataVersion1">
   <go:docsCustomData xmlns:go="http://customooxmlschemas.google.com/" roundtripDataSignature="AMtx7mj8CSOzMQhOwBu8LglRhGQbsC0TpA==">AMUW2mXuuF1JH2FV08QUETL+xr8F8m6Z13h3O7dpH6zOoBxoA1DXNBHUG3pKD3nLXkHLhB9dL5fPE2IsQnEali4RdWhtRH0FxHpWl96QwqNbqj9u3zmL7kzUeGIXwzdblh3u14cCzmEYniW7HUn2CwYWBx8SQKTc2Aa4zJR9Ye11QJr6CDtxeulMSce+CH7s8r20fm1Owfo9Voey6FhNrC7Fjx1WMOyJ3KpUydLmyueTb/Wwgo+h69kz/W/416DdNI99/1oQo/smg3cZfz2vcSe/3yooSHh2Vf87RDKLJ+pjHTsish1gcG8FfMRUbsHPv+t7az1hDE3SqRR8mlQ+NieiHjhuaT1pbQ==</go:docsCustomData>
 </go:gDocsCustomXmlDataStorage>
 </file>
 
-<file path=customXml/item2.xml><?xml version="1.0" encoding="utf-8"?>
-<b:Sources xmlns:b="http://schemas.openxmlformats.org/officeDocument/2006/bibliography" xmlns="http://schemas.openxmlformats.org/officeDocument/2006/bibliography" SelectedStyle="\APASixthEditionOfficeOnline.xsl" StyleName="APA" Version="6"/>
+<file path=customXml/itemProps1.xml><?xml version="1.0" encoding="utf-8"?>
+<ds:datastoreItem xmlns:ds="http://schemas.openxmlformats.org/officeDocument/2006/customXml" ds:itemID="{42A63811-EFF1-4076-8CC0-445748E8DCF0}">
+  <ds:schemaRefs>
+    <ds:schemaRef ds:uri="http://schemas.openxmlformats.org/officeDocument/2006/bibliography"/>
+  </ds:schemaRefs>
+</ds:datastoreItem>
 </file>
 
-<file path=customXml/itemProps1.xml><?xml version="1.0" encoding="utf-8"?>
+<file path=customXml/itemProps2.xml><?xml version="1.0" encoding="utf-8"?>
 <ds:datastoreItem xmlns:ds="http://schemas.openxmlformats.org/officeDocument/2006/customXml" ds:itemID="{11111111-1234-1234-1234-123412341234}">
   <ds:schemaRefs>
     <ds:schemaRef ds:uri="http://customooxmlschemas.google.com/"/>
     <ds:schemaRef ds:uri="http://schemas.openxmlformats.org/officeDocument/2006/relationships"/>
   </ds:schemaRefs>
 </ds:datastoreItem>
-</file>
-
-<file path=customXml/itemProps2.xml><?xml version="1.0" encoding="utf-8"?>
-<ds:datastoreItem xmlns:ds="http://schemas.openxmlformats.org/officeDocument/2006/customXml" ds:itemID="{42A63811-EFF1-4076-8CC0-445748E8DCF0}">
-  <ds:schemaRefs>
-    <ds:schemaRef ds:uri="http://schemas.openxmlformats.org/officeDocument/2006/bibliography"/>
-  </ds:schemaRefs>
-</ds:datastoreItem>
 </file>
</xml_diff>